<commit_message>
Updated CV with Validus roles and responsibilities
</commit_message>
<xml_diff>
--- a/CV-GH.docx
+++ b/CV-GH.docx
@@ -33,6 +33,7 @@
             <w:r>
               <w:rPr>
                 <w:noProof/>
+                <w:lang w:val="en-GB" w:eastAsia="en-GB"/>
               </w:rPr>
               <mc:AlternateContent>
                 <mc:Choice Requires="wpg">
@@ -253,17 +254,49 @@
             </w:r>
           </w:p>
           <w:p>
+            <w:proofErr w:type="spellStart"/>
             <w:r>
-              <w:t xml:space="preserve">Software developer with </w:t>
+              <w:t>Applicateion</w:t>
+            </w:r>
+            <w:proofErr w:type="spellEnd"/>
+            <w:r>
+              <w:t xml:space="preserve"> development lead </w:t>
             </w:r>
             <w:r>
-              <w:t xml:space="preserve">8 </w:t>
+              <w:t xml:space="preserve">with </w:t>
+            </w:r>
+            <w:r>
+              <w:t xml:space="preserve">9 </w:t>
             </w:r>
             <w:r>
               <w:t>years of experience in application development</w:t>
             </w:r>
             <w:r>
-              <w:t>. Works along side users to create robust and well designed systems</w:t>
+              <w:t xml:space="preserve">. Works </w:t>
+            </w:r>
+            <w:proofErr w:type="spellStart"/>
+            <w:r>
+              <w:t>along side</w:t>
+            </w:r>
+            <w:proofErr w:type="spellEnd"/>
+            <w:r>
+              <w:t xml:space="preserve"> </w:t>
+            </w:r>
+            <w:r>
+              <w:t>business users</w:t>
+            </w:r>
+            <w:r>
+              <w:t xml:space="preserve"> to create robust and </w:t>
+            </w:r>
+            <w:proofErr w:type="spellStart"/>
+            <w:proofErr w:type="gramStart"/>
+            <w:r>
+              <w:t>well designed</w:t>
+            </w:r>
+            <w:proofErr w:type="spellEnd"/>
+            <w:proofErr w:type="gramEnd"/>
+            <w:r>
+              <w:t xml:space="preserve"> systems</w:t>
             </w:r>
             <w:r>
               <w:t>.</w:t>
@@ -273,6 +306,9 @@
             </w:r>
             <w:r>
               <w:t>thinker able to solve hard business problems with effective solutions</w:t>
+            </w:r>
+            <w:r>
+              <w:t>.</w:t>
             </w:r>
           </w:p>
           <w:p>
@@ -308,6 +344,75 @@
             <w:r>
               <w:rPr>
                 <w:noProof/>
+              </w:rPr>
+              <w:drawing>
+                <wp:anchor distT="0" distB="0" distL="114300" distR="114300" simplePos="0" relativeHeight="251661312" behindDoc="1" locked="0" layoutInCell="1" allowOverlap="1" wp14:anchorId="0BEE649C" wp14:editId="06F37B3A">
+                  <wp:simplePos x="0" y="0"/>
+                  <wp:positionH relativeFrom="column">
+                    <wp:posOffset>848360</wp:posOffset>
+                  </wp:positionH>
+                  <wp:positionV relativeFrom="paragraph">
+                    <wp:posOffset>21590</wp:posOffset>
+                  </wp:positionV>
+                  <wp:extent cx="450215" cy="462280"/>
+                  <wp:effectExtent l="0" t="0" r="0" b="0"/>
+                  <wp:wrapTight wrapText="bothSides">
+                    <wp:wrapPolygon edited="0">
+                      <wp:start x="0" y="0"/>
+                      <wp:lineTo x="0" y="20769"/>
+                      <wp:lineTo x="20717" y="20769"/>
+                      <wp:lineTo x="20717" y="0"/>
+                      <wp:lineTo x="0" y="0"/>
+                    </wp:wrapPolygon>
+                  </wp:wrapTight>
+                  <wp:docPr id="5" name="Picture 5" descr="A close up of a sign&#10;&#10;Description automatically generated"/>
+                  <wp:cNvGraphicFramePr>
+                    <a:graphicFrameLocks xmlns:a="http://schemas.openxmlformats.org/drawingml/2006/main" noChangeAspect="1"/>
+                  </wp:cNvGraphicFramePr>
+                  <a:graphic xmlns:a="http://schemas.openxmlformats.org/drawingml/2006/main">
+                    <a:graphicData uri="http://schemas.openxmlformats.org/drawingml/2006/picture">
+                      <pic:pic xmlns:pic="http://schemas.openxmlformats.org/drawingml/2006/picture">
+                        <pic:nvPicPr>
+                          <pic:cNvPr id="5" name="Screenshot 2020-02-05 at 10.07.06.png"/>
+                          <pic:cNvPicPr/>
+                        </pic:nvPicPr>
+                        <pic:blipFill>
+                          <a:blip r:embed="rId8" cstate="print">
+                            <a:extLst>
+                              <a:ext uri="{28A0092B-C50C-407E-A947-70E740481C1C}">
+                                <a14:useLocalDpi xmlns:a14="http://schemas.microsoft.com/office/drawing/2010/main" val="0"/>
+                              </a:ext>
+                            </a:extLst>
+                          </a:blip>
+                          <a:stretch>
+                            <a:fillRect/>
+                          </a:stretch>
+                        </pic:blipFill>
+                        <pic:spPr>
+                          <a:xfrm>
+                            <a:off x="0" y="0"/>
+                            <a:ext cx="450215" cy="462280"/>
+                          </a:xfrm>
+                          <a:prstGeom prst="rect">
+                            <a:avLst/>
+                          </a:prstGeom>
+                        </pic:spPr>
+                      </pic:pic>
+                    </a:graphicData>
+                  </a:graphic>
+                  <wp14:sizeRelH relativeFrom="page">
+                    <wp14:pctWidth>0</wp14:pctWidth>
+                  </wp14:sizeRelH>
+                  <wp14:sizeRelV relativeFrom="page">
+                    <wp14:pctHeight>0</wp14:pctHeight>
+                  </wp14:sizeRelV>
+                </wp:anchor>
+              </w:drawing>
+            </w:r>
+            <w:r>
+              <w:rPr>
+                <w:noProof/>
+                <w:lang w:val="en-GB" w:eastAsia="en-GB"/>
               </w:rPr>
               <w:drawing>
                 <wp:anchor distT="0" distB="0" distL="114300" distR="114300" simplePos="0" relativeHeight="251660288" behindDoc="1" locked="0" layoutInCell="1" allowOverlap="1" wp14:anchorId="10E933DE" wp14:editId="54DBDDE7">
@@ -349,7 +454,7 @@
                           </pic:cNvPicPr>
                         </pic:nvPicPr>
                         <pic:blipFill>
-                          <a:blip r:embed="rId8" cstate="print">
+                          <a:blip r:embed="rId9" cstate="print">
                             <a:extLst>
                               <a:ext uri="{28A0092B-C50C-407E-A947-70E740481C1C}">
                                 <a14:useLocalDpi xmlns:a14="http://schemas.microsoft.com/office/drawing/2010/main" val="0"/>
@@ -395,7 +500,7 @@
           <w:p/>
           <w:p>
             <w:r>
-              <w:t>Smalltalk</w:t>
+              <w:t>OO Design</w:t>
             </w:r>
           </w:p>
           <w:p/>
@@ -413,16 +518,9 @@
           <w:p/>
           <w:p>
             <w:r>
-              <w:t>OO Design</w:t>
-            </w:r>
-          </w:p>
-          <w:p/>
-          <w:p>
-            <w:r>
               <w:t>Unix</w:t>
             </w:r>
           </w:p>
-          <w:p/>
           <w:p/>
         </w:tc>
         <w:tc>
@@ -510,7 +608,7 @@
                     <w:sdtEndPr/>
                     <w:sdtContent>
                       <w:r>
-                        <w:t>Software developer</w:t>
+                        <w:t>DEVELOPMENT LEAD</w:t>
                       </w:r>
                     </w:sdtContent>
                   </w:sdt>
@@ -547,6 +645,86 @@
               <w:pStyle w:val="Heading4"/>
             </w:pPr>
             <w:r>
+              <w:t>Development lead</w:t>
+            </w:r>
+            <w:r>
+              <w:t>•</w:t>
+            </w:r>
+            <w:r>
+              <w:t>Validus Risk Management</w:t>
+            </w:r>
+            <w:r>
+              <w:t xml:space="preserve">• </w:t>
+            </w:r>
+            <w:r>
+              <w:t>2020-PRESENT</w:t>
+            </w:r>
+          </w:p>
+          <w:p>
+            <w:pPr>
+              <w:pStyle w:val="ListParagraph"/>
+              <w:numPr>
+                <w:ilvl w:val="0"/>
+                <w:numId w:val="14"/>
+              </w:numPr>
+            </w:pPr>
+            <w:r>
+              <w:t>Project management</w:t>
+            </w:r>
+          </w:p>
+          <w:p>
+            <w:pPr>
+              <w:pStyle w:val="ListParagraph"/>
+              <w:numPr>
+                <w:ilvl w:val="0"/>
+                <w:numId w:val="14"/>
+              </w:numPr>
+            </w:pPr>
+            <w:r>
+              <w:t>Team management</w:t>
+            </w:r>
+          </w:p>
+          <w:p>
+            <w:pPr>
+              <w:pStyle w:val="ListParagraph"/>
+              <w:numPr>
+                <w:ilvl w:val="0"/>
+                <w:numId w:val="14"/>
+              </w:numPr>
+            </w:pPr>
+            <w:r>
+              <w:t>Technology choice</w:t>
+            </w:r>
+          </w:p>
+          <w:p>
+            <w:pPr>
+              <w:pStyle w:val="ListParagraph"/>
+              <w:numPr>
+                <w:ilvl w:val="0"/>
+                <w:numId w:val="14"/>
+              </w:numPr>
+            </w:pPr>
+            <w:r>
+              <w:t>Policy and procedure definition</w:t>
+            </w:r>
+          </w:p>
+          <w:p>
+            <w:pPr>
+              <w:pStyle w:val="ListParagraph"/>
+              <w:numPr>
+                <w:ilvl w:val="0"/>
+                <w:numId w:val="14"/>
+              </w:numPr>
+            </w:pPr>
+            <w:r>
+              <w:t>Innovation</w:t>
+            </w:r>
+          </w:p>
+          <w:p>
+            <w:pPr>
+              <w:pStyle w:val="Heading4"/>
+            </w:pPr>
+            <w:r>
               <w:t>Lead developer (Innovation)</w:t>
             </w:r>
             <w:r>
@@ -565,15 +743,7 @@
               <w:t xml:space="preserve"> – </w:t>
             </w:r>
             <w:r>
-              <w:t>Present</w:t>
-            </w:r>
-          </w:p>
-          <w:p>
-            <w:r>
-              <w:t>Leading a team of 4 developers to deliver the organizations growth initiatives. Designing and building a serverless first microservice architecture on AWS.</w:t>
-            </w:r>
-            <w:r>
-              <w:t xml:space="preserve"> Latest project used Tensorflow model to classify glass damage from customer uploaded images.</w:t>
+              <w:t>2020</w:t>
             </w:r>
           </w:p>
           <w:p>
@@ -581,10 +751,16 @@
               <w:pStyle w:val="Heading4"/>
             </w:pPr>
             <w:r>
-              <w:t>Software engineer</w:t>
+              <w:t xml:space="preserve">Engineer </w:t>
             </w:r>
             <w:r>
-              <w:t xml:space="preserve"> • </w:t>
+              <w:t xml:space="preserve">• </w:t>
+            </w:r>
+            <w:r>
+              <w:t>Rates trading</w:t>
+            </w:r>
+            <w:r>
+              <w:t xml:space="preserve">• </w:t>
             </w:r>
             <w:r>
               <w:t>JPMORGAN CHASE</w:t>
@@ -607,7 +783,7 @@
               <w:pStyle w:val="Heading4"/>
             </w:pPr>
             <w:r>
-              <w:t>SOFTWARE ENGINEER INTERN</w:t>
+              <w:t>Engineer InterN</w:t>
             </w:r>
             <w:r>
               <w:t xml:space="preserve"> • </w:t>
@@ -628,7 +804,6 @@
               <w:t>2011</w:t>
             </w:r>
           </w:p>
-          <w:p/>
           <w:p>
             <w:pPr>
               <w:pStyle w:val="Heading3"/>
@@ -677,11 +852,6 @@
             <w:pPr>
               <w:pStyle w:val="Heading4"/>
             </w:pPr>
-          </w:p>
-          <w:p>
-            <w:pPr>
-              <w:pStyle w:val="Heading4"/>
-            </w:pPr>
             <w:r>
               <w:t xml:space="preserve">Published </w:t>
             </w:r>
@@ -690,8 +860,23 @@
             </w:r>
           </w:p>
           <w:p>
+            <w:pPr>
+              <w:pStyle w:val="ListParagraph"/>
+              <w:numPr>
+                <w:ilvl w:val="0"/>
+                <w:numId w:val="11"/>
+              </w:numPr>
+            </w:pPr>
             <w:r>
-              <w:t xml:space="preserve">Using Spacial Locality </w:t>
+              <w:t xml:space="preserve">Using </w:t>
+            </w:r>
+            <w:proofErr w:type="spellStart"/>
+            <w:r>
+              <w:t>Spacial</w:t>
+            </w:r>
+            <w:proofErr w:type="spellEnd"/>
+            <w:r>
+              <w:t xml:space="preserve"> Locality </w:t>
             </w:r>
             <w:r>
               <w:t>and replication to increase P2P Network performance in MMO games</w:t>
@@ -700,8 +885,14 @@
               <w:t xml:space="preserve"> (AP2PS) 2012</w:t>
             </w:r>
           </w:p>
-          <w:p/>
           <w:p>
+            <w:pPr>
+              <w:pStyle w:val="ListParagraph"/>
+              <w:numPr>
+                <w:ilvl w:val="0"/>
+                <w:numId w:val="11"/>
+              </w:numPr>
+            </w:pPr>
             <w:r>
               <w:t>Non-Euclidean Internet Coordinates Embedding (IEEE) 2013</w:t>
             </w:r>
@@ -718,15 +909,36 @@
             </w:r>
           </w:p>
           <w:p>
+            <w:pPr>
+              <w:pStyle w:val="ListParagraph"/>
+              <w:numPr>
+                <w:ilvl w:val="0"/>
+                <w:numId w:val="13"/>
+              </w:numPr>
+            </w:pPr>
             <w:r>
-              <w:t>Technical lead on JPMorgan philanthropy project with Alzheimers UK</w:t>
+              <w:t xml:space="preserve">Technical lead on JPMorgan philanthropy project with </w:t>
+            </w:r>
+            <w:proofErr w:type="spellStart"/>
+            <w:r>
+              <w:t>Alzheimers</w:t>
+            </w:r>
+            <w:proofErr w:type="spellEnd"/>
+            <w:r>
+              <w:t xml:space="preserve"> UK</w:t>
             </w:r>
             <w:r>
               <w:t xml:space="preserve"> to increase fundraising engagement with supporters</w:t>
             </w:r>
           </w:p>
-          <w:p/>
           <w:p>
+            <w:pPr>
+              <w:pStyle w:val="ListParagraph"/>
+              <w:numPr>
+                <w:ilvl w:val="0"/>
+                <w:numId w:val="12"/>
+              </w:numPr>
+            </w:pPr>
             <w:r>
               <w:t xml:space="preserve">Ultra marathons, </w:t>
             </w:r>
@@ -739,16 +951,15 @@
     </w:tbl>
     <w:p>
       <w:pPr>
-        <w:pStyle w:val="NoSpacing"/>
+        <w:tabs>
+          <w:tab w:val="left" w:pos="4590"/>
+        </w:tabs>
       </w:pPr>
     </w:p>
     <w:sectPr>
-      <w:headerReference w:type="even" r:id="rId9"/>
       <w:headerReference w:type="default" r:id="rId10"/>
-      <w:footerReference w:type="even" r:id="rId11"/>
-      <w:footerReference w:type="default" r:id="rId12"/>
-      <w:headerReference w:type="first" r:id="rId13"/>
-      <w:footerReference w:type="first" r:id="rId14"/>
+      <w:footerReference w:type="default" r:id="rId11"/>
+      <w:footerReference w:type="first" r:id="rId12"/>
       <w:pgSz w:w="12240" w:h="15840"/>
       <w:pgMar w:top="864" w:right="864" w:bottom="2304" w:left="864" w:header="576" w:footer="576" w:gutter="0"/>
       <w:cols w:space="720"/>
@@ -786,16 +997,6 @@
 
 <file path=word/footer1.xml><?xml version="1.0" encoding="utf-8"?>
 <w:ftr xmlns:wpc="http://schemas.microsoft.com/office/word/2010/wordprocessingCanvas" xmlns:cx="http://schemas.microsoft.com/office/drawing/2014/chartex" xmlns:cx1="http://schemas.microsoft.com/office/drawing/2015/9/8/chartex" xmlns:cx2="http://schemas.microsoft.com/office/drawing/2015/10/21/chartex" xmlns:cx3="http://schemas.microsoft.com/office/drawing/2016/5/9/chartex" xmlns:cx4="http://schemas.microsoft.com/office/drawing/2016/5/10/chartex" xmlns:cx5="http://schemas.microsoft.com/office/drawing/2016/5/11/chartex" xmlns:cx6="http://schemas.microsoft.com/office/drawing/2016/5/12/chartex" xmlns:cx7="http://schemas.microsoft.com/office/drawing/2016/5/13/chartex" xmlns:cx8="http://schemas.microsoft.com/office/drawing/2016/5/14/chartex" xmlns:mc="http://schemas.openxmlformats.org/markup-compatibility/2006" xmlns:aink="http://schemas.microsoft.com/office/drawing/2016/ink" xmlns:am3d="http://schemas.microsoft.com/office/drawing/2017/model3d" xmlns:o="urn:schemas-microsoft-com:office:office" xmlns:r="http://schemas.openxmlformats.org/officeDocument/2006/relationships" xmlns:m="http://schemas.openxmlformats.org/officeDocument/2006/math" xmlns:v="urn:schemas-microsoft-com:vml" xmlns:wp14="http://schemas.microsoft.com/office/word/2010/wordprocessingDrawing" xmlns:wp="http://schemas.openxmlformats.org/drawingml/2006/wordprocessingDrawing" xmlns:w10="urn:schemas-microsoft-com:office:word" xmlns:w="http://schemas.openxmlformats.org/wordprocessingml/2006/main" xmlns:w14="http://schemas.microsoft.com/office/word/2010/wordml" xmlns:w15="http://schemas.microsoft.com/office/word/2012/wordml" xmlns:w16cid="http://schemas.microsoft.com/office/word/2016/wordml/cid" xmlns:w16se="http://schemas.microsoft.com/office/word/2015/wordml/symex" xmlns:wpg="http://schemas.microsoft.com/office/word/2010/wordprocessingGroup" xmlns:wpi="http://schemas.microsoft.com/office/word/2010/wordprocessingInk" xmlns:wne="http://schemas.microsoft.com/office/word/2006/wordml" xmlns:wps="http://schemas.microsoft.com/office/word/2010/wordprocessingShape" mc:Ignorable="w14 w15 w16se w16cid wp14">
-  <w:p>
-    <w:pPr>
-      <w:pStyle w:val="Footer"/>
-    </w:pPr>
-  </w:p>
-</w:ftr>
-</file>
-
-<file path=word/footer2.xml><?xml version="1.0" encoding="utf-8"?>
-<w:ftr xmlns:wpc="http://schemas.microsoft.com/office/word/2010/wordprocessingCanvas" xmlns:cx="http://schemas.microsoft.com/office/drawing/2014/chartex" xmlns:cx1="http://schemas.microsoft.com/office/drawing/2015/9/8/chartex" xmlns:cx2="http://schemas.microsoft.com/office/drawing/2015/10/21/chartex" xmlns:cx3="http://schemas.microsoft.com/office/drawing/2016/5/9/chartex" xmlns:cx4="http://schemas.microsoft.com/office/drawing/2016/5/10/chartex" xmlns:cx5="http://schemas.microsoft.com/office/drawing/2016/5/11/chartex" xmlns:cx6="http://schemas.microsoft.com/office/drawing/2016/5/12/chartex" xmlns:cx7="http://schemas.microsoft.com/office/drawing/2016/5/13/chartex" xmlns:cx8="http://schemas.microsoft.com/office/drawing/2016/5/14/chartex" xmlns:mc="http://schemas.openxmlformats.org/markup-compatibility/2006" xmlns:aink="http://schemas.microsoft.com/office/drawing/2016/ink" xmlns:am3d="http://schemas.microsoft.com/office/drawing/2017/model3d" xmlns:o="urn:schemas-microsoft-com:office:office" xmlns:r="http://schemas.openxmlformats.org/officeDocument/2006/relationships" xmlns:m="http://schemas.openxmlformats.org/officeDocument/2006/math" xmlns:v="urn:schemas-microsoft-com:vml" xmlns:wp14="http://schemas.microsoft.com/office/word/2010/wordprocessingDrawing" xmlns:wp="http://schemas.openxmlformats.org/drawingml/2006/wordprocessingDrawing" xmlns:w10="urn:schemas-microsoft-com:office:word" xmlns:w="http://schemas.openxmlformats.org/wordprocessingml/2006/main" xmlns:w14="http://schemas.microsoft.com/office/word/2010/wordml" xmlns:w15="http://schemas.microsoft.com/office/word/2012/wordml" xmlns:w16cid="http://schemas.microsoft.com/office/word/2016/wordml/cid" xmlns:w16se="http://schemas.microsoft.com/office/word/2015/wordml/symex" xmlns:wpg="http://schemas.microsoft.com/office/word/2010/wordprocessingGroup" xmlns:wpi="http://schemas.microsoft.com/office/word/2010/wordprocessingInk" xmlns:wne="http://schemas.microsoft.com/office/word/2006/wordml" xmlns:wps="http://schemas.microsoft.com/office/word/2010/wordprocessingShape" mc:Ignorable="w14 w15 w16se w16cid wp14">
   <w:tbl>
     <w:tblPr>
       <w:tblW w:w="5000" w:type="pct"/>
@@ -827,6 +1028,7 @@
           <w:r>
             <w:rPr>
               <w:noProof/>
+              <w:lang w:val="en-GB" w:eastAsia="en-GB"/>
             </w:rPr>
             <mc:AlternateContent>
               <mc:Choice Requires="wpg">
@@ -1387,6 +1589,7 @@
           <w:r>
             <w:rPr>
               <w:noProof/>
+              <w:lang w:val="en-GB" w:eastAsia="en-GB"/>
             </w:rPr>
             <mc:AlternateContent>
               <mc:Choice Requires="wpg">
@@ -2822,6 +3025,7 @@
           <w:r>
             <w:rPr>
               <w:noProof/>
+              <w:lang w:val="en-GB" w:eastAsia="en-GB"/>
             </w:rPr>
             <mc:AlternateContent>
               <mc:Choice Requires="wpg">
@@ -4113,6 +4317,7 @@
           <w:r>
             <w:rPr>
               <w:noProof/>
+              <w:lang w:val="en-GB" w:eastAsia="en-GB"/>
             </w:rPr>
             <mc:AlternateContent>
               <mc:Choice Requires="wpg">
@@ -5539,7 +5744,7 @@
                 <w:pStyle w:val="Footer"/>
               </w:pPr>
               <w:r>
-                <w:t>@rosshumphreyuk</w:t>
+                <w:t xml:space="preserve">&lt;REDACTED&gt; </w:t>
               </w:r>
             </w:p>
           </w:sdtContent>
@@ -5573,7 +5778,7 @@
                 <w:pStyle w:val="Footer"/>
               </w:pPr>
               <w:r>
-                <w:t>&lt;Redacted&gt;</w:t>
+                <w:t>&lt;REDACTED&gt;</w:t>
               </w:r>
             </w:p>
           </w:sdtContent>
@@ -5607,7 +5812,7 @@
                 <w:pStyle w:val="Footer"/>
               </w:pPr>
               <w:r>
-                <w:t>rosshumphreyuk</w:t>
+                <w:t>&lt;REDACTED&gt;</w:t>
               </w:r>
             </w:p>
           </w:sdtContent>
@@ -5663,7 +5868,7 @@
 </w:ftr>
 </file>
 
-<file path=word/footer3.xml><?xml version="1.0" encoding="utf-8"?>
+<file path=word/footer2.xml><?xml version="1.0" encoding="utf-8"?>
 <w:ftr xmlns:wpc="http://schemas.microsoft.com/office/word/2010/wordprocessingCanvas" xmlns:cx="http://schemas.microsoft.com/office/drawing/2014/chartex" xmlns:cx1="http://schemas.microsoft.com/office/drawing/2015/9/8/chartex" xmlns:cx2="http://schemas.microsoft.com/office/drawing/2015/10/21/chartex" xmlns:cx3="http://schemas.microsoft.com/office/drawing/2016/5/9/chartex" xmlns:cx4="http://schemas.microsoft.com/office/drawing/2016/5/10/chartex" xmlns:cx5="http://schemas.microsoft.com/office/drawing/2016/5/11/chartex" xmlns:cx6="http://schemas.microsoft.com/office/drawing/2016/5/12/chartex" xmlns:cx7="http://schemas.microsoft.com/office/drawing/2016/5/13/chartex" xmlns:cx8="http://schemas.microsoft.com/office/drawing/2016/5/14/chartex" xmlns:mc="http://schemas.openxmlformats.org/markup-compatibility/2006" xmlns:aink="http://schemas.microsoft.com/office/drawing/2016/ink" xmlns:am3d="http://schemas.microsoft.com/office/drawing/2017/model3d" xmlns:o="urn:schemas-microsoft-com:office:office" xmlns:r="http://schemas.openxmlformats.org/officeDocument/2006/relationships" xmlns:m="http://schemas.openxmlformats.org/officeDocument/2006/math" xmlns:v="urn:schemas-microsoft-com:vml" xmlns:wp14="http://schemas.microsoft.com/office/word/2010/wordprocessingDrawing" xmlns:wp="http://schemas.openxmlformats.org/drawingml/2006/wordprocessingDrawing" xmlns:w10="urn:schemas-microsoft-com:office:word" xmlns:w="http://schemas.openxmlformats.org/wordprocessingml/2006/main" xmlns:w14="http://schemas.microsoft.com/office/word/2010/wordml" xmlns:w15="http://schemas.microsoft.com/office/word/2012/wordml" xmlns:w16cid="http://schemas.microsoft.com/office/word/2016/wordml/cid" xmlns:w16se="http://schemas.microsoft.com/office/word/2015/wordml/symex" xmlns:wpg="http://schemas.microsoft.com/office/word/2010/wordprocessingGroup" xmlns:wpi="http://schemas.microsoft.com/office/word/2010/wordprocessingInk" xmlns:wne="http://schemas.microsoft.com/office/word/2006/wordml" xmlns:wps="http://schemas.microsoft.com/office/word/2010/wordprocessingShape" mc:Ignorable="w14 w15 w16se w16cid wp14">
   <w:tbl>
     <w:tblPr>
@@ -5696,6 +5901,7 @@
           <w:r>
             <w:rPr>
               <w:noProof/>
+              <w:lang w:val="en-GB" w:eastAsia="en-GB"/>
             </w:rPr>
             <mc:AlternateContent>
               <mc:Choice Requires="wpg">
@@ -6256,6 +6462,7 @@
           <w:r>
             <w:rPr>
               <w:noProof/>
+              <w:lang w:val="en-GB" w:eastAsia="en-GB"/>
             </w:rPr>
             <mc:AlternateContent>
               <mc:Choice Requires="wpg">
@@ -7691,6 +7898,7 @@
           <w:r>
             <w:rPr>
               <w:noProof/>
+              <w:lang w:val="en-GB" w:eastAsia="en-GB"/>
             </w:rPr>
             <mc:AlternateContent>
               <mc:Choice Requires="wpg">
@@ -8982,6 +9190,7 @@
           <w:r>
             <w:rPr>
               <w:noProof/>
+              <w:lang w:val="en-GB" w:eastAsia="en-GB"/>
             </w:rPr>
             <mc:AlternateContent>
               <mc:Choice Requires="wpg">
@@ -10361,6 +10570,9 @@
           </w:pPr>
           <w:sdt>
             <w:sdtPr>
+              <w:rPr>
+                <w:sz w:val="16"/>
+              </w:rPr>
               <w:alias w:val="Enter email:"/>
               <w:tag w:val="Enter email:"/>
               <w:id w:val="-1689822732"/>
@@ -10371,8 +10583,12 @@
               <w15:appearance w15:val="hidden"/>
               <w:text w:multiLine="1"/>
             </w:sdtPr>
+            <w:sdtEndPr/>
             <w:sdtContent>
               <w:r>
+                <w:rPr>
+                  <w:sz w:val="16"/>
+                </w:rPr>
                 <w:t>&lt;REDACTED&gt;</w:t>
               </w:r>
             </w:sdtContent>
@@ -10407,7 +10623,7 @@
                 <w:pStyle w:val="Footer"/>
               </w:pPr>
               <w:r>
-                <w:t>@rosshumphreyuk</w:t>
+                <w:t xml:space="preserve">&lt;REDACTED&gt; </w:t>
               </w:r>
             </w:p>
           </w:sdtContent>
@@ -10441,7 +10657,7 @@
                 <w:pStyle w:val="Footer"/>
               </w:pPr>
               <w:r>
-                <w:t>&lt;Redacted&gt;</w:t>
+                <w:t>&lt;REDACTED&gt;</w:t>
               </w:r>
             </w:p>
           </w:sdtContent>
@@ -10475,7 +10691,7 @@
                 <w:pStyle w:val="Footer"/>
               </w:pPr>
               <w:r>
-                <w:t>rosshumphreyuk</w:t>
+                <w:t>&lt;REDACTED&gt;</w:t>
               </w:r>
             </w:p>
           </w:sdtContent>
@@ -10519,16 +10735,6 @@
 
 <file path=word/header1.xml><?xml version="1.0" encoding="utf-8"?>
 <w:hdr xmlns:wpc="http://schemas.microsoft.com/office/word/2010/wordprocessingCanvas" xmlns:cx="http://schemas.microsoft.com/office/drawing/2014/chartex" xmlns:cx1="http://schemas.microsoft.com/office/drawing/2015/9/8/chartex" xmlns:cx2="http://schemas.microsoft.com/office/drawing/2015/10/21/chartex" xmlns:cx3="http://schemas.microsoft.com/office/drawing/2016/5/9/chartex" xmlns:cx4="http://schemas.microsoft.com/office/drawing/2016/5/10/chartex" xmlns:cx5="http://schemas.microsoft.com/office/drawing/2016/5/11/chartex" xmlns:cx6="http://schemas.microsoft.com/office/drawing/2016/5/12/chartex" xmlns:cx7="http://schemas.microsoft.com/office/drawing/2016/5/13/chartex" xmlns:cx8="http://schemas.microsoft.com/office/drawing/2016/5/14/chartex" xmlns:mc="http://schemas.openxmlformats.org/markup-compatibility/2006" xmlns:aink="http://schemas.microsoft.com/office/drawing/2016/ink" xmlns:am3d="http://schemas.microsoft.com/office/drawing/2017/model3d" xmlns:o="urn:schemas-microsoft-com:office:office" xmlns:r="http://schemas.openxmlformats.org/officeDocument/2006/relationships" xmlns:m="http://schemas.openxmlformats.org/officeDocument/2006/math" xmlns:v="urn:schemas-microsoft-com:vml" xmlns:wp14="http://schemas.microsoft.com/office/word/2010/wordprocessingDrawing" xmlns:wp="http://schemas.openxmlformats.org/drawingml/2006/wordprocessingDrawing" xmlns:w10="urn:schemas-microsoft-com:office:word" xmlns:w="http://schemas.openxmlformats.org/wordprocessingml/2006/main" xmlns:w14="http://schemas.microsoft.com/office/word/2010/wordml" xmlns:w15="http://schemas.microsoft.com/office/word/2012/wordml" xmlns:w16cid="http://schemas.microsoft.com/office/word/2016/wordml/cid" xmlns:w16se="http://schemas.microsoft.com/office/word/2015/wordml/symex" xmlns:wpg="http://schemas.microsoft.com/office/word/2010/wordprocessingGroup" xmlns:wpi="http://schemas.microsoft.com/office/word/2010/wordprocessingInk" xmlns:wne="http://schemas.microsoft.com/office/word/2006/wordml" xmlns:wps="http://schemas.microsoft.com/office/word/2010/wordprocessingShape" mc:Ignorable="w14 w15 w16se w16cid wp14">
-  <w:p>
-    <w:pPr>
-      <w:pStyle w:val="Header"/>
-    </w:pPr>
-  </w:p>
-</w:hdr>
-</file>
-
-<file path=word/header2.xml><?xml version="1.0" encoding="utf-8"?>
-<w:hdr xmlns:wpc="http://schemas.microsoft.com/office/word/2010/wordprocessingCanvas" xmlns:cx="http://schemas.microsoft.com/office/drawing/2014/chartex" xmlns:cx1="http://schemas.microsoft.com/office/drawing/2015/9/8/chartex" xmlns:cx2="http://schemas.microsoft.com/office/drawing/2015/10/21/chartex" xmlns:cx3="http://schemas.microsoft.com/office/drawing/2016/5/9/chartex" xmlns:cx4="http://schemas.microsoft.com/office/drawing/2016/5/10/chartex" xmlns:cx5="http://schemas.microsoft.com/office/drawing/2016/5/11/chartex" xmlns:cx6="http://schemas.microsoft.com/office/drawing/2016/5/12/chartex" xmlns:cx7="http://schemas.microsoft.com/office/drawing/2016/5/13/chartex" xmlns:cx8="http://schemas.microsoft.com/office/drawing/2016/5/14/chartex" xmlns:mc="http://schemas.openxmlformats.org/markup-compatibility/2006" xmlns:aink="http://schemas.microsoft.com/office/drawing/2016/ink" xmlns:am3d="http://schemas.microsoft.com/office/drawing/2017/model3d" xmlns:o="urn:schemas-microsoft-com:office:office" xmlns:r="http://schemas.openxmlformats.org/officeDocument/2006/relationships" xmlns:m="http://schemas.openxmlformats.org/officeDocument/2006/math" xmlns:v="urn:schemas-microsoft-com:vml" xmlns:wp14="http://schemas.microsoft.com/office/word/2010/wordprocessingDrawing" xmlns:wp="http://schemas.openxmlformats.org/drawingml/2006/wordprocessingDrawing" xmlns:w10="urn:schemas-microsoft-com:office:word" xmlns:w="http://schemas.openxmlformats.org/wordprocessingml/2006/main" xmlns:w14="http://schemas.microsoft.com/office/word/2010/wordml" xmlns:w15="http://schemas.microsoft.com/office/word/2012/wordml" xmlns:w16cid="http://schemas.microsoft.com/office/word/2016/wordml/cid" xmlns:w16se="http://schemas.microsoft.com/office/word/2015/wordml/symex" xmlns:wpg="http://schemas.microsoft.com/office/word/2010/wordprocessingGroup" xmlns:wpi="http://schemas.microsoft.com/office/word/2010/wordprocessingInk" xmlns:wne="http://schemas.microsoft.com/office/word/2006/wordml" xmlns:wps="http://schemas.microsoft.com/office/word/2010/wordprocessingShape" mc:Ignorable="w14 w15 w16se w16cid wp14">
   <w:tbl>
     <w:tblPr>
       <w:tblW w:w="5000" w:type="pct"/>
@@ -10563,6 +10769,7 @@
           <w:r>
             <w:rPr>
               <w:noProof/>
+              <w:lang w:val="en-GB" w:eastAsia="en-GB"/>
             </w:rPr>
             <mc:AlternateContent>
               <mc:Choice Requires="wpg">
@@ -10852,7 +11059,7 @@
                   <w:sdtEndPr/>
                   <w:sdtContent>
                     <w:r>
-                      <w:t>Software developer</w:t>
+                      <w:t>DEVELOPMENT LEAD</w:t>
                     </w:r>
                   </w:sdtContent>
                 </w:sdt>
@@ -10884,16 +11091,6 @@
       </w:tc>
     </w:tr>
   </w:tbl>
-  <w:p>
-    <w:pPr>
-      <w:pStyle w:val="Header"/>
-    </w:pPr>
-  </w:p>
-</w:hdr>
-</file>
-
-<file path=word/header3.xml><?xml version="1.0" encoding="utf-8"?>
-<w:hdr xmlns:wpc="http://schemas.microsoft.com/office/word/2010/wordprocessingCanvas" xmlns:cx="http://schemas.microsoft.com/office/drawing/2014/chartex" xmlns:cx1="http://schemas.microsoft.com/office/drawing/2015/9/8/chartex" xmlns:cx2="http://schemas.microsoft.com/office/drawing/2015/10/21/chartex" xmlns:cx3="http://schemas.microsoft.com/office/drawing/2016/5/9/chartex" xmlns:cx4="http://schemas.microsoft.com/office/drawing/2016/5/10/chartex" xmlns:cx5="http://schemas.microsoft.com/office/drawing/2016/5/11/chartex" xmlns:cx6="http://schemas.microsoft.com/office/drawing/2016/5/12/chartex" xmlns:cx7="http://schemas.microsoft.com/office/drawing/2016/5/13/chartex" xmlns:cx8="http://schemas.microsoft.com/office/drawing/2016/5/14/chartex" xmlns:mc="http://schemas.openxmlformats.org/markup-compatibility/2006" xmlns:aink="http://schemas.microsoft.com/office/drawing/2016/ink" xmlns:am3d="http://schemas.microsoft.com/office/drawing/2017/model3d" xmlns:o="urn:schemas-microsoft-com:office:office" xmlns:r="http://schemas.openxmlformats.org/officeDocument/2006/relationships" xmlns:m="http://schemas.openxmlformats.org/officeDocument/2006/math" xmlns:v="urn:schemas-microsoft-com:vml" xmlns:wp14="http://schemas.microsoft.com/office/word/2010/wordprocessingDrawing" xmlns:wp="http://schemas.openxmlformats.org/drawingml/2006/wordprocessingDrawing" xmlns:w10="urn:schemas-microsoft-com:office:word" xmlns:w="http://schemas.openxmlformats.org/wordprocessingml/2006/main" xmlns:w14="http://schemas.microsoft.com/office/word/2010/wordml" xmlns:w15="http://schemas.microsoft.com/office/word/2012/wordml" xmlns:w16cid="http://schemas.microsoft.com/office/word/2016/wordml/cid" xmlns:w16se="http://schemas.microsoft.com/office/word/2015/wordml/symex" xmlns:wpg="http://schemas.microsoft.com/office/word/2010/wordprocessingGroup" xmlns:wpi="http://schemas.microsoft.com/office/word/2010/wordprocessingInk" xmlns:wne="http://schemas.microsoft.com/office/word/2006/wordml" xmlns:wps="http://schemas.microsoft.com/office/word/2010/wordprocessingShape" mc:Ignorable="w14 w15 w16se w16cid wp14">
   <w:p>
     <w:pPr>
       <w:pStyle w:val="Header"/>
@@ -11099,6 +11296,457 @@
       </w:rPr>
     </w:lvl>
   </w:abstractNum>
+  <w:abstractNum w:abstractNumId="10" w15:restartNumberingAfterBreak="0">
+    <w:nsid w:val="03A20868"/>
+    <w:multiLevelType w:val="hybridMultilevel"/>
+    <w:tmpl w:val="9AA42742"/>
+    <w:lvl w:ilvl="0" w:tplc="54E40002">
+      <w:numFmt w:val="bullet"/>
+      <w:lvlText w:val=""/>
+      <w:lvlJc w:val="left"/>
+      <w:pPr>
+        <w:ind w:left="720" w:hanging="360"/>
+      </w:pPr>
+      <w:rPr>
+        <w:rFonts w:ascii="Symbol" w:eastAsiaTheme="minorHAnsi" w:hAnsi="Symbol" w:cstheme="minorBidi" w:hint="default"/>
+      </w:rPr>
+    </w:lvl>
+    <w:lvl w:ilvl="1" w:tplc="08090003" w:tentative="1">
+      <w:start w:val="1"/>
+      <w:numFmt w:val="bullet"/>
+      <w:lvlText w:val="o"/>
+      <w:lvlJc w:val="left"/>
+      <w:pPr>
+        <w:ind w:left="1440" w:hanging="360"/>
+      </w:pPr>
+      <w:rPr>
+        <w:rFonts w:ascii="Courier New" w:hAnsi="Courier New" w:cs="Courier New" w:hint="default"/>
+      </w:rPr>
+    </w:lvl>
+    <w:lvl w:ilvl="2" w:tplc="08090005" w:tentative="1">
+      <w:start w:val="1"/>
+      <w:numFmt w:val="bullet"/>
+      <w:lvlText w:val=""/>
+      <w:lvlJc w:val="left"/>
+      <w:pPr>
+        <w:ind w:left="2160" w:hanging="360"/>
+      </w:pPr>
+      <w:rPr>
+        <w:rFonts w:ascii="Wingdings" w:hAnsi="Wingdings" w:cs="Wingdings" w:hint="default"/>
+      </w:rPr>
+    </w:lvl>
+    <w:lvl w:ilvl="3" w:tplc="08090001" w:tentative="1">
+      <w:start w:val="1"/>
+      <w:numFmt w:val="bullet"/>
+      <w:lvlText w:val=""/>
+      <w:lvlJc w:val="left"/>
+      <w:pPr>
+        <w:ind w:left="2880" w:hanging="360"/>
+      </w:pPr>
+      <w:rPr>
+        <w:rFonts w:ascii="Symbol" w:hAnsi="Symbol" w:cs="Symbol" w:hint="default"/>
+      </w:rPr>
+    </w:lvl>
+    <w:lvl w:ilvl="4" w:tplc="08090003" w:tentative="1">
+      <w:start w:val="1"/>
+      <w:numFmt w:val="bullet"/>
+      <w:lvlText w:val="o"/>
+      <w:lvlJc w:val="left"/>
+      <w:pPr>
+        <w:ind w:left="3600" w:hanging="360"/>
+      </w:pPr>
+      <w:rPr>
+        <w:rFonts w:ascii="Courier New" w:hAnsi="Courier New" w:cs="Courier New" w:hint="default"/>
+      </w:rPr>
+    </w:lvl>
+    <w:lvl w:ilvl="5" w:tplc="08090005" w:tentative="1">
+      <w:start w:val="1"/>
+      <w:numFmt w:val="bullet"/>
+      <w:lvlText w:val=""/>
+      <w:lvlJc w:val="left"/>
+      <w:pPr>
+        <w:ind w:left="4320" w:hanging="360"/>
+      </w:pPr>
+      <w:rPr>
+        <w:rFonts w:ascii="Wingdings" w:hAnsi="Wingdings" w:cs="Wingdings" w:hint="default"/>
+      </w:rPr>
+    </w:lvl>
+    <w:lvl w:ilvl="6" w:tplc="08090001" w:tentative="1">
+      <w:start w:val="1"/>
+      <w:numFmt w:val="bullet"/>
+      <w:lvlText w:val=""/>
+      <w:lvlJc w:val="left"/>
+      <w:pPr>
+        <w:ind w:left="5040" w:hanging="360"/>
+      </w:pPr>
+      <w:rPr>
+        <w:rFonts w:ascii="Symbol" w:hAnsi="Symbol" w:cs="Symbol" w:hint="default"/>
+      </w:rPr>
+    </w:lvl>
+    <w:lvl w:ilvl="7" w:tplc="08090003" w:tentative="1">
+      <w:start w:val="1"/>
+      <w:numFmt w:val="bullet"/>
+      <w:lvlText w:val="o"/>
+      <w:lvlJc w:val="left"/>
+      <w:pPr>
+        <w:ind w:left="5760" w:hanging="360"/>
+      </w:pPr>
+      <w:rPr>
+        <w:rFonts w:ascii="Courier New" w:hAnsi="Courier New" w:cs="Courier New" w:hint="default"/>
+      </w:rPr>
+    </w:lvl>
+    <w:lvl w:ilvl="8" w:tplc="08090005" w:tentative="1">
+      <w:start w:val="1"/>
+      <w:numFmt w:val="bullet"/>
+      <w:lvlText w:val=""/>
+      <w:lvlJc w:val="left"/>
+      <w:pPr>
+        <w:ind w:left="6480" w:hanging="360"/>
+      </w:pPr>
+      <w:rPr>
+        <w:rFonts w:ascii="Wingdings" w:hAnsi="Wingdings" w:cs="Wingdings" w:hint="default"/>
+      </w:rPr>
+    </w:lvl>
+  </w:abstractNum>
+  <w:abstractNum w:abstractNumId="11" w15:restartNumberingAfterBreak="0">
+    <w:nsid w:val="1EC828B2"/>
+    <w:multiLevelType w:val="hybridMultilevel"/>
+    <w:tmpl w:val="EA0C5F7E"/>
+    <w:lvl w:ilvl="0" w:tplc="08090001">
+      <w:start w:val="1"/>
+      <w:numFmt w:val="bullet"/>
+      <w:lvlText w:val=""/>
+      <w:lvlJc w:val="left"/>
+      <w:pPr>
+        <w:ind w:left="360" w:hanging="360"/>
+      </w:pPr>
+      <w:rPr>
+        <w:rFonts w:ascii="Symbol" w:hAnsi="Symbol" w:hint="default"/>
+      </w:rPr>
+    </w:lvl>
+    <w:lvl w:ilvl="1" w:tplc="08090003" w:tentative="1">
+      <w:start w:val="1"/>
+      <w:numFmt w:val="bullet"/>
+      <w:lvlText w:val="o"/>
+      <w:lvlJc w:val="left"/>
+      <w:pPr>
+        <w:ind w:left="1080" w:hanging="360"/>
+      </w:pPr>
+      <w:rPr>
+        <w:rFonts w:ascii="Courier New" w:hAnsi="Courier New" w:cs="Courier New" w:hint="default"/>
+      </w:rPr>
+    </w:lvl>
+    <w:lvl w:ilvl="2" w:tplc="08090005" w:tentative="1">
+      <w:start w:val="1"/>
+      <w:numFmt w:val="bullet"/>
+      <w:lvlText w:val=""/>
+      <w:lvlJc w:val="left"/>
+      <w:pPr>
+        <w:ind w:left="1800" w:hanging="360"/>
+      </w:pPr>
+      <w:rPr>
+        <w:rFonts w:ascii="Wingdings" w:hAnsi="Wingdings" w:hint="default"/>
+      </w:rPr>
+    </w:lvl>
+    <w:lvl w:ilvl="3" w:tplc="08090001" w:tentative="1">
+      <w:start w:val="1"/>
+      <w:numFmt w:val="bullet"/>
+      <w:lvlText w:val=""/>
+      <w:lvlJc w:val="left"/>
+      <w:pPr>
+        <w:ind w:left="2520" w:hanging="360"/>
+      </w:pPr>
+      <w:rPr>
+        <w:rFonts w:ascii="Symbol" w:hAnsi="Symbol" w:hint="default"/>
+      </w:rPr>
+    </w:lvl>
+    <w:lvl w:ilvl="4" w:tplc="08090003" w:tentative="1">
+      <w:start w:val="1"/>
+      <w:numFmt w:val="bullet"/>
+      <w:lvlText w:val="o"/>
+      <w:lvlJc w:val="left"/>
+      <w:pPr>
+        <w:ind w:left="3240" w:hanging="360"/>
+      </w:pPr>
+      <w:rPr>
+        <w:rFonts w:ascii="Courier New" w:hAnsi="Courier New" w:cs="Courier New" w:hint="default"/>
+      </w:rPr>
+    </w:lvl>
+    <w:lvl w:ilvl="5" w:tplc="08090005" w:tentative="1">
+      <w:start w:val="1"/>
+      <w:numFmt w:val="bullet"/>
+      <w:lvlText w:val=""/>
+      <w:lvlJc w:val="left"/>
+      <w:pPr>
+        <w:ind w:left="3960" w:hanging="360"/>
+      </w:pPr>
+      <w:rPr>
+        <w:rFonts w:ascii="Wingdings" w:hAnsi="Wingdings" w:hint="default"/>
+      </w:rPr>
+    </w:lvl>
+    <w:lvl w:ilvl="6" w:tplc="08090001" w:tentative="1">
+      <w:start w:val="1"/>
+      <w:numFmt w:val="bullet"/>
+      <w:lvlText w:val=""/>
+      <w:lvlJc w:val="left"/>
+      <w:pPr>
+        <w:ind w:left="4680" w:hanging="360"/>
+      </w:pPr>
+      <w:rPr>
+        <w:rFonts w:ascii="Symbol" w:hAnsi="Symbol" w:hint="default"/>
+      </w:rPr>
+    </w:lvl>
+    <w:lvl w:ilvl="7" w:tplc="08090003" w:tentative="1">
+      <w:start w:val="1"/>
+      <w:numFmt w:val="bullet"/>
+      <w:lvlText w:val="o"/>
+      <w:lvlJc w:val="left"/>
+      <w:pPr>
+        <w:ind w:left="5400" w:hanging="360"/>
+      </w:pPr>
+      <w:rPr>
+        <w:rFonts w:ascii="Courier New" w:hAnsi="Courier New" w:cs="Courier New" w:hint="default"/>
+      </w:rPr>
+    </w:lvl>
+    <w:lvl w:ilvl="8" w:tplc="08090005" w:tentative="1">
+      <w:start w:val="1"/>
+      <w:numFmt w:val="bullet"/>
+      <w:lvlText w:val=""/>
+      <w:lvlJc w:val="left"/>
+      <w:pPr>
+        <w:ind w:left="6120" w:hanging="360"/>
+      </w:pPr>
+      <w:rPr>
+        <w:rFonts w:ascii="Wingdings" w:hAnsi="Wingdings" w:hint="default"/>
+      </w:rPr>
+    </w:lvl>
+  </w:abstractNum>
+  <w:abstractNum w:abstractNumId="12" w15:restartNumberingAfterBreak="0">
+    <w:nsid w:val="60B5427A"/>
+    <w:multiLevelType w:val="hybridMultilevel"/>
+    <w:tmpl w:val="F1E69D82"/>
+    <w:lvl w:ilvl="0" w:tplc="08090001">
+      <w:start w:val="1"/>
+      <w:numFmt w:val="bullet"/>
+      <w:lvlText w:val=""/>
+      <w:lvlJc w:val="left"/>
+      <w:pPr>
+        <w:ind w:left="360" w:hanging="360"/>
+      </w:pPr>
+      <w:rPr>
+        <w:rFonts w:ascii="Symbol" w:hAnsi="Symbol" w:hint="default"/>
+      </w:rPr>
+    </w:lvl>
+    <w:lvl w:ilvl="1" w:tplc="08090003" w:tentative="1">
+      <w:start w:val="1"/>
+      <w:numFmt w:val="bullet"/>
+      <w:lvlText w:val="o"/>
+      <w:lvlJc w:val="left"/>
+      <w:pPr>
+        <w:ind w:left="1080" w:hanging="360"/>
+      </w:pPr>
+      <w:rPr>
+        <w:rFonts w:ascii="Courier New" w:hAnsi="Courier New" w:cs="Courier New" w:hint="default"/>
+      </w:rPr>
+    </w:lvl>
+    <w:lvl w:ilvl="2" w:tplc="08090005" w:tentative="1">
+      <w:start w:val="1"/>
+      <w:numFmt w:val="bullet"/>
+      <w:lvlText w:val=""/>
+      <w:lvlJc w:val="left"/>
+      <w:pPr>
+        <w:ind w:left="1800" w:hanging="360"/>
+      </w:pPr>
+      <w:rPr>
+        <w:rFonts w:ascii="Wingdings" w:hAnsi="Wingdings" w:hint="default"/>
+      </w:rPr>
+    </w:lvl>
+    <w:lvl w:ilvl="3" w:tplc="08090001" w:tentative="1">
+      <w:start w:val="1"/>
+      <w:numFmt w:val="bullet"/>
+      <w:lvlText w:val=""/>
+      <w:lvlJc w:val="left"/>
+      <w:pPr>
+        <w:ind w:left="2520" w:hanging="360"/>
+      </w:pPr>
+      <w:rPr>
+        <w:rFonts w:ascii="Symbol" w:hAnsi="Symbol" w:hint="default"/>
+      </w:rPr>
+    </w:lvl>
+    <w:lvl w:ilvl="4" w:tplc="08090003" w:tentative="1">
+      <w:start w:val="1"/>
+      <w:numFmt w:val="bullet"/>
+      <w:lvlText w:val="o"/>
+      <w:lvlJc w:val="left"/>
+      <w:pPr>
+        <w:ind w:left="3240" w:hanging="360"/>
+      </w:pPr>
+      <w:rPr>
+        <w:rFonts w:ascii="Courier New" w:hAnsi="Courier New" w:cs="Courier New" w:hint="default"/>
+      </w:rPr>
+    </w:lvl>
+    <w:lvl w:ilvl="5" w:tplc="08090005" w:tentative="1">
+      <w:start w:val="1"/>
+      <w:numFmt w:val="bullet"/>
+      <w:lvlText w:val=""/>
+      <w:lvlJc w:val="left"/>
+      <w:pPr>
+        <w:ind w:left="3960" w:hanging="360"/>
+      </w:pPr>
+      <w:rPr>
+        <w:rFonts w:ascii="Wingdings" w:hAnsi="Wingdings" w:hint="default"/>
+      </w:rPr>
+    </w:lvl>
+    <w:lvl w:ilvl="6" w:tplc="08090001" w:tentative="1">
+      <w:start w:val="1"/>
+      <w:numFmt w:val="bullet"/>
+      <w:lvlText w:val=""/>
+      <w:lvlJc w:val="left"/>
+      <w:pPr>
+        <w:ind w:left="4680" w:hanging="360"/>
+      </w:pPr>
+      <w:rPr>
+        <w:rFonts w:ascii="Symbol" w:hAnsi="Symbol" w:hint="default"/>
+      </w:rPr>
+    </w:lvl>
+    <w:lvl w:ilvl="7" w:tplc="08090003" w:tentative="1">
+      <w:start w:val="1"/>
+      <w:numFmt w:val="bullet"/>
+      <w:lvlText w:val="o"/>
+      <w:lvlJc w:val="left"/>
+      <w:pPr>
+        <w:ind w:left="5400" w:hanging="360"/>
+      </w:pPr>
+      <w:rPr>
+        <w:rFonts w:ascii="Courier New" w:hAnsi="Courier New" w:cs="Courier New" w:hint="default"/>
+      </w:rPr>
+    </w:lvl>
+    <w:lvl w:ilvl="8" w:tplc="08090005" w:tentative="1">
+      <w:start w:val="1"/>
+      <w:numFmt w:val="bullet"/>
+      <w:lvlText w:val=""/>
+      <w:lvlJc w:val="left"/>
+      <w:pPr>
+        <w:ind w:left="6120" w:hanging="360"/>
+      </w:pPr>
+      <w:rPr>
+        <w:rFonts w:ascii="Wingdings" w:hAnsi="Wingdings" w:hint="default"/>
+      </w:rPr>
+    </w:lvl>
+  </w:abstractNum>
+  <w:abstractNum w:abstractNumId="13" w15:restartNumberingAfterBreak="0">
+    <w:nsid w:val="755F7EF0"/>
+    <w:multiLevelType w:val="hybridMultilevel"/>
+    <w:tmpl w:val="AB52F590"/>
+    <w:lvl w:ilvl="0" w:tplc="08090001">
+      <w:start w:val="1"/>
+      <w:numFmt w:val="bullet"/>
+      <w:lvlText w:val=""/>
+      <w:lvlJc w:val="left"/>
+      <w:pPr>
+        <w:ind w:left="720" w:hanging="360"/>
+      </w:pPr>
+      <w:rPr>
+        <w:rFonts w:ascii="Symbol" w:hAnsi="Symbol" w:hint="default"/>
+      </w:rPr>
+    </w:lvl>
+    <w:lvl w:ilvl="1" w:tplc="08090003" w:tentative="1">
+      <w:start w:val="1"/>
+      <w:numFmt w:val="bullet"/>
+      <w:lvlText w:val="o"/>
+      <w:lvlJc w:val="left"/>
+      <w:pPr>
+        <w:ind w:left="1440" w:hanging="360"/>
+      </w:pPr>
+      <w:rPr>
+        <w:rFonts w:ascii="Courier New" w:hAnsi="Courier New" w:cs="Courier New" w:hint="default"/>
+      </w:rPr>
+    </w:lvl>
+    <w:lvl w:ilvl="2" w:tplc="08090005" w:tentative="1">
+      <w:start w:val="1"/>
+      <w:numFmt w:val="bullet"/>
+      <w:lvlText w:val=""/>
+      <w:lvlJc w:val="left"/>
+      <w:pPr>
+        <w:ind w:left="2160" w:hanging="360"/>
+      </w:pPr>
+      <w:rPr>
+        <w:rFonts w:ascii="Wingdings" w:hAnsi="Wingdings" w:hint="default"/>
+      </w:rPr>
+    </w:lvl>
+    <w:lvl w:ilvl="3" w:tplc="08090001" w:tentative="1">
+      <w:start w:val="1"/>
+      <w:numFmt w:val="bullet"/>
+      <w:lvlText w:val=""/>
+      <w:lvlJc w:val="left"/>
+      <w:pPr>
+        <w:ind w:left="2880" w:hanging="360"/>
+      </w:pPr>
+      <w:rPr>
+        <w:rFonts w:ascii="Symbol" w:hAnsi="Symbol" w:hint="default"/>
+      </w:rPr>
+    </w:lvl>
+    <w:lvl w:ilvl="4" w:tplc="08090003" w:tentative="1">
+      <w:start w:val="1"/>
+      <w:numFmt w:val="bullet"/>
+      <w:lvlText w:val="o"/>
+      <w:lvlJc w:val="left"/>
+      <w:pPr>
+        <w:ind w:left="3600" w:hanging="360"/>
+      </w:pPr>
+      <w:rPr>
+        <w:rFonts w:ascii="Courier New" w:hAnsi="Courier New" w:cs="Courier New" w:hint="default"/>
+      </w:rPr>
+    </w:lvl>
+    <w:lvl w:ilvl="5" w:tplc="08090005" w:tentative="1">
+      <w:start w:val="1"/>
+      <w:numFmt w:val="bullet"/>
+      <w:lvlText w:val=""/>
+      <w:lvlJc w:val="left"/>
+      <w:pPr>
+        <w:ind w:left="4320" w:hanging="360"/>
+      </w:pPr>
+      <w:rPr>
+        <w:rFonts w:ascii="Wingdings" w:hAnsi="Wingdings" w:hint="default"/>
+      </w:rPr>
+    </w:lvl>
+    <w:lvl w:ilvl="6" w:tplc="08090001" w:tentative="1">
+      <w:start w:val="1"/>
+      <w:numFmt w:val="bullet"/>
+      <w:lvlText w:val=""/>
+      <w:lvlJc w:val="left"/>
+      <w:pPr>
+        <w:ind w:left="5040" w:hanging="360"/>
+      </w:pPr>
+      <w:rPr>
+        <w:rFonts w:ascii="Symbol" w:hAnsi="Symbol" w:hint="default"/>
+      </w:rPr>
+    </w:lvl>
+    <w:lvl w:ilvl="7" w:tplc="08090003" w:tentative="1">
+      <w:start w:val="1"/>
+      <w:numFmt w:val="bullet"/>
+      <w:lvlText w:val="o"/>
+      <w:lvlJc w:val="left"/>
+      <w:pPr>
+        <w:ind w:left="5760" w:hanging="360"/>
+      </w:pPr>
+      <w:rPr>
+        <w:rFonts w:ascii="Courier New" w:hAnsi="Courier New" w:cs="Courier New" w:hint="default"/>
+      </w:rPr>
+    </w:lvl>
+    <w:lvl w:ilvl="8" w:tplc="08090005" w:tentative="1">
+      <w:start w:val="1"/>
+      <w:numFmt w:val="bullet"/>
+      <w:lvlText w:val=""/>
+      <w:lvlJc w:val="left"/>
+      <w:pPr>
+        <w:ind w:left="6480" w:hanging="360"/>
+      </w:pPr>
+      <w:rPr>
+        <w:rFonts w:ascii="Wingdings" w:hAnsi="Wingdings" w:hint="default"/>
+      </w:rPr>
+    </w:lvl>
+  </w:abstractNum>
   <w:num w:numId="1">
     <w:abstractNumId w:val="9"/>
   </w:num>
@@ -11129,6 +11777,18 @@
   <w:num w:numId="10">
     <w:abstractNumId w:val="0"/>
   </w:num>
+  <w:num w:numId="11">
+    <w:abstractNumId w:val="13"/>
+  </w:num>
+  <w:num w:numId="12">
+    <w:abstractNumId w:val="12"/>
+  </w:num>
+  <w:num w:numId="13">
+    <w:abstractNumId w:val="11"/>
+  </w:num>
+  <w:num w:numId="14">
+    <w:abstractNumId w:val="10"/>
+  </w:num>
 </w:numbering>
 </file>
 
@@ -11149,7 +11809,7 @@
       </w:pPr>
     </w:pPrDefault>
   </w:docDefaults>
-  <w:latentStyles w:defLockedState="0" w:defUIPriority="99" w:defSemiHidden="0" w:defUnhideWhenUsed="0" w:defQFormat="0" w:count="377">
+  <w:latentStyles w:defLockedState="0" w:defUIPriority="99" w:defSemiHidden="0" w:defUnhideWhenUsed="0" w:defQFormat="0" w:count="376">
     <w:lsdException w:name="Normal" w:uiPriority="0" w:qFormat="1"/>
     <w:lsdException w:name="heading 1" w:uiPriority="9" w:qFormat="1"/>
     <w:lsdException w:name="heading 2" w:semiHidden="1" w:uiPriority="9" w:unhideWhenUsed="1" w:qFormat="1"/>
@@ -11255,6 +11915,7 @@
     <w:lsdException w:name="HTML Sample" w:semiHidden="1" w:unhideWhenUsed="1"/>
     <w:lsdException w:name="HTML Typewriter" w:semiHidden="1" w:unhideWhenUsed="1"/>
     <w:lsdException w:name="HTML Variable" w:semiHidden="1" w:unhideWhenUsed="1"/>
+    <w:lsdException w:name="Normal Table" w:semiHidden="1" w:unhideWhenUsed="1"/>
     <w:lsdException w:name="annotation subject" w:semiHidden="1" w:unhideWhenUsed="1"/>
     <w:lsdException w:name="No List" w:semiHidden="1" w:unhideWhenUsed="1"/>
     <w:lsdException w:name="Outline List 1" w:semiHidden="1" w:unhideWhenUsed="1"/>
@@ -11301,8 +11962,10 @@
     <w:lsdException w:name="Table Subtle 2" w:semiHidden="1" w:unhideWhenUsed="1"/>
     <w:lsdException w:name="Table Web 1" w:semiHidden="1" w:unhideWhenUsed="1"/>
     <w:lsdException w:name="Table Web 2" w:semiHidden="1" w:unhideWhenUsed="1"/>
+    <w:lsdException w:name="Table Web 3" w:semiHidden="1" w:unhideWhenUsed="1"/>
     <w:lsdException w:name="Balloon Text" w:semiHidden="1" w:unhideWhenUsed="1"/>
     <w:lsdException w:name="Table Grid" w:uiPriority="39"/>
+    <w:lsdException w:name="Table Theme" w:semiHidden="1" w:unhideWhenUsed="1"/>
     <w:lsdException w:name="Placeholder Text" w:semiHidden="1"/>
     <w:lsdException w:name="No Spacing" w:uiPriority="1" w:qFormat="1"/>
     <w:lsdException w:name="Light Shading" w:uiPriority="60"/>
@@ -11523,7 +12186,6 @@
     <w:lsdException w:name="Hashtag" w:semiHidden="1" w:unhideWhenUsed="1"/>
     <w:lsdException w:name="Unresolved Mention" w:semiHidden="1" w:unhideWhenUsed="1"/>
     <w:lsdException w:name="Smart Link" w:semiHidden="1" w:unhideWhenUsed="1"/>
-    <w:lsdException w:name="Smart Link Error" w:semiHidden="1" w:unhideWhenUsed="1"/>
   </w:latentStyles>
   <w:style w:type="paragraph" w:default="1" w:styleId="Normal">
     <w:name w:val="Normal"/>
@@ -12305,7 +12967,7 @@
     <w:semiHidden/>
     <w:rsid w:val="00AA75F6"/>
   </w:style>
-  <w:style w:type="table" w:styleId="ColorfulGrid">
+  <w:style w:type="table" w:styleId="ColourfulGrid">
     <w:name w:val="Colorful Grid"/>
     <w:basedOn w:val="TableNormal"/>
     <w:uiPriority w:val="73"/>
@@ -12380,7 +13042,7 @@
       </w:tcPr>
     </w:tblStylePr>
   </w:style>
-  <w:style w:type="table" w:styleId="ColorfulGrid-Accent1">
+  <w:style w:type="table" w:styleId="ColourfulGridAccent1">
     <w:name w:val="Colorful Grid Accent 1"/>
     <w:basedOn w:val="TableNormal"/>
     <w:uiPriority w:val="73"/>
@@ -12455,7 +13117,7 @@
       </w:tcPr>
     </w:tblStylePr>
   </w:style>
-  <w:style w:type="table" w:styleId="ColorfulGrid-Accent2">
+  <w:style w:type="table" w:styleId="ColourfulGridAccent2">
     <w:name w:val="Colorful Grid Accent 2"/>
     <w:basedOn w:val="TableNormal"/>
     <w:uiPriority w:val="73"/>
@@ -12530,7 +13192,7 @@
       </w:tcPr>
     </w:tblStylePr>
   </w:style>
-  <w:style w:type="table" w:styleId="ColorfulGrid-Accent3">
+  <w:style w:type="table" w:styleId="ColourfulGridAccent3">
     <w:name w:val="Colorful Grid Accent 3"/>
     <w:basedOn w:val="TableNormal"/>
     <w:uiPriority w:val="73"/>
@@ -12605,7 +13267,7 @@
       </w:tcPr>
     </w:tblStylePr>
   </w:style>
-  <w:style w:type="table" w:styleId="ColorfulGrid-Accent4">
+  <w:style w:type="table" w:styleId="ColourfulGridAccent4">
     <w:name w:val="Colorful Grid Accent 4"/>
     <w:basedOn w:val="TableNormal"/>
     <w:uiPriority w:val="73"/>
@@ -12680,7 +13342,7 @@
       </w:tcPr>
     </w:tblStylePr>
   </w:style>
-  <w:style w:type="table" w:styleId="ColorfulGrid-Accent5">
+  <w:style w:type="table" w:styleId="ColourfulGridAccent5">
     <w:name w:val="Colorful Grid Accent 5"/>
     <w:basedOn w:val="TableNormal"/>
     <w:uiPriority w:val="73"/>
@@ -12755,7 +13417,7 @@
       </w:tcPr>
     </w:tblStylePr>
   </w:style>
-  <w:style w:type="table" w:styleId="ColorfulGrid-Accent6">
+  <w:style w:type="table" w:styleId="ColourfulGridAccent6">
     <w:name w:val="Colorful Grid Accent 6"/>
     <w:basedOn w:val="TableNormal"/>
     <w:uiPriority w:val="73"/>
@@ -12830,7 +13492,7 @@
       </w:tcPr>
     </w:tblStylePr>
   </w:style>
-  <w:style w:type="table" w:styleId="ColorfulList">
+  <w:style w:type="table" w:styleId="ColourfulList">
     <w:name w:val="Colorful List"/>
     <w:basedOn w:val="TableNormal"/>
     <w:uiPriority w:val="72"/>
@@ -12911,7 +13573,7 @@
       </w:tcPr>
     </w:tblStylePr>
   </w:style>
-  <w:style w:type="table" w:styleId="ColorfulList-Accent1">
+  <w:style w:type="table" w:styleId="ColourfulListAccent1">
     <w:name w:val="Colorful List Accent 1"/>
     <w:basedOn w:val="TableNormal"/>
     <w:uiPriority w:val="72"/>
@@ -12992,7 +13654,7 @@
       </w:tcPr>
     </w:tblStylePr>
   </w:style>
-  <w:style w:type="table" w:styleId="ColorfulList-Accent2">
+  <w:style w:type="table" w:styleId="ColourfulListAccent2">
     <w:name w:val="Colorful List Accent 2"/>
     <w:basedOn w:val="TableNormal"/>
     <w:uiPriority w:val="72"/>
@@ -13073,7 +13735,7 @@
       </w:tcPr>
     </w:tblStylePr>
   </w:style>
-  <w:style w:type="table" w:styleId="ColorfulList-Accent3">
+  <w:style w:type="table" w:styleId="ColourfulListAccent3">
     <w:name w:val="Colorful List Accent 3"/>
     <w:basedOn w:val="TableNormal"/>
     <w:uiPriority w:val="72"/>
@@ -13154,7 +13816,7 @@
       </w:tcPr>
     </w:tblStylePr>
   </w:style>
-  <w:style w:type="table" w:styleId="ColorfulList-Accent4">
+  <w:style w:type="table" w:styleId="ColourfulListAccent4">
     <w:name w:val="Colorful List Accent 4"/>
     <w:basedOn w:val="TableNormal"/>
     <w:uiPriority w:val="72"/>
@@ -13235,7 +13897,7 @@
       </w:tcPr>
     </w:tblStylePr>
   </w:style>
-  <w:style w:type="table" w:styleId="ColorfulList-Accent5">
+  <w:style w:type="table" w:styleId="ColourfulListAccent5">
     <w:name w:val="Colorful List Accent 5"/>
     <w:basedOn w:val="TableNormal"/>
     <w:uiPriority w:val="72"/>
@@ -13316,7 +13978,7 @@
       </w:tcPr>
     </w:tblStylePr>
   </w:style>
-  <w:style w:type="table" w:styleId="ColorfulList-Accent6">
+  <w:style w:type="table" w:styleId="ColourfulListAccent6">
     <w:name w:val="Colorful List Accent 6"/>
     <w:basedOn w:val="TableNormal"/>
     <w:uiPriority w:val="72"/>
@@ -13397,7 +14059,7 @@
       </w:tcPr>
     </w:tblStylePr>
   </w:style>
-  <w:style w:type="table" w:styleId="ColorfulShading">
+  <w:style w:type="table" w:styleId="ColourfulShading">
     <w:name w:val="Colorful Shading"/>
     <w:basedOn w:val="TableNormal"/>
     <w:uiPriority w:val="71"/>
@@ -13514,7 +14176,7 @@
       </w:rPr>
     </w:tblStylePr>
   </w:style>
-  <w:style w:type="table" w:styleId="ColorfulShading-Accent1">
+  <w:style w:type="table" w:styleId="ColourfulShadingAccent1">
     <w:name w:val="Colorful Shading Accent 1"/>
     <w:basedOn w:val="TableNormal"/>
     <w:uiPriority w:val="71"/>
@@ -13631,7 +14293,7 @@
       </w:rPr>
     </w:tblStylePr>
   </w:style>
-  <w:style w:type="table" w:styleId="ColorfulShading-Accent2">
+  <w:style w:type="table" w:styleId="ColourfulShadingAccent2">
     <w:name w:val="Colorful Shading Accent 2"/>
     <w:basedOn w:val="TableNormal"/>
     <w:uiPriority w:val="71"/>
@@ -13748,7 +14410,7 @@
       </w:rPr>
     </w:tblStylePr>
   </w:style>
-  <w:style w:type="table" w:styleId="ColorfulShading-Accent3">
+  <w:style w:type="table" w:styleId="ColourfulShadingAccent3">
     <w:name w:val="Colorful Shading Accent 3"/>
     <w:basedOn w:val="TableNormal"/>
     <w:uiPriority w:val="71"/>
@@ -13855,7 +14517,7 @@
       </w:tcPr>
     </w:tblStylePr>
   </w:style>
-  <w:style w:type="table" w:styleId="ColorfulShading-Accent4">
+  <w:style w:type="table" w:styleId="ColourfulShadingAccent4">
     <w:name w:val="Colorful Shading Accent 4"/>
     <w:basedOn w:val="TableNormal"/>
     <w:uiPriority w:val="71"/>
@@ -13972,7 +14634,7 @@
       </w:rPr>
     </w:tblStylePr>
   </w:style>
-  <w:style w:type="table" w:styleId="ColorfulShading-Accent5">
+  <w:style w:type="table" w:styleId="ColourfulShadingAccent5">
     <w:name w:val="Colorful Shading Accent 5"/>
     <w:basedOn w:val="TableNormal"/>
     <w:uiPriority w:val="71"/>
@@ -14089,7 +14751,7 @@
       </w:rPr>
     </w:tblStylePr>
   </w:style>
-  <w:style w:type="table" w:styleId="ColorfulShading-Accent6">
+  <w:style w:type="table" w:styleId="ColourfulShadingAccent6">
     <w:name w:val="Colorful Shading Accent 6"/>
     <w:basedOn w:val="TableNormal"/>
     <w:uiPriority w:val="71"/>
@@ -15080,10 +15742,10 @@
       <w:szCs w:val="16"/>
     </w:rPr>
   </w:style>
-  <w:style w:type="paragraph" w:styleId="E-mailSignature">
+  <w:style w:type="paragraph" w:styleId="EmailSignature">
     <w:name w:val="E-mail Signature"/>
     <w:basedOn w:val="Normal"/>
-    <w:link w:val="E-mailSignatureChar"/>
+    <w:link w:val="EmailSignatureChar"/>
     <w:uiPriority w:val="99"/>
     <w:semiHidden/>
     <w:unhideWhenUsed/>
@@ -15092,10 +15754,10 @@
       <w:spacing w:line="240" w:lineRule="auto"/>
     </w:pPr>
   </w:style>
-  <w:style w:type="character" w:customStyle="1" w:styleId="E-mailSignatureChar">
-    <w:name w:val="E-mail Signature Char"/>
+  <w:style w:type="character" w:customStyle="1" w:styleId="EmailSignatureChar">
+    <w:name w:val="Email Signature Char"/>
     <w:basedOn w:val="DefaultParagraphFont"/>
-    <w:link w:val="E-mailSignature"/>
+    <w:link w:val="EmailSignature"/>
     <w:uiPriority w:val="99"/>
     <w:semiHidden/>
     <w:rsid w:val="00AA75F6"/>
@@ -15345,7 +16007,7 @@
       </w:rPr>
     </w:tblStylePr>
   </w:style>
-  <w:style w:type="table" w:styleId="GridTable1Light-Accent2">
+  <w:style w:type="table" w:styleId="GridTable1LightAccent2">
     <w:name w:val="Grid Table 1 Light Accent 2"/>
     <w:basedOn w:val="TableNormal"/>
     <w:uiPriority w:val="46"/>
@@ -18381,7 +19043,7 @@
       </w:tcPr>
     </w:tblStylePr>
   </w:style>
-  <w:style w:type="table" w:styleId="GridTable6Colorful">
+  <w:style w:type="table" w:styleId="GridTable6Colourful">
     <w:name w:val="Grid Table 6 Colorful"/>
     <w:basedOn w:val="TableNormal"/>
     <w:uiPriority w:val="51"/>
@@ -18453,7 +19115,7 @@
       </w:tcPr>
     </w:tblStylePr>
   </w:style>
-  <w:style w:type="table" w:styleId="GridTable6Colorful-Accent1">
+  <w:style w:type="table" w:styleId="GridTable6ColourfulAccent1">
     <w:name w:val="Grid Table 6 Colorful Accent 1"/>
     <w:basedOn w:val="TableNormal"/>
     <w:uiPriority w:val="51"/>
@@ -18525,7 +19187,7 @@
       </w:tcPr>
     </w:tblStylePr>
   </w:style>
-  <w:style w:type="table" w:styleId="GridTable6Colorful-Accent2">
+  <w:style w:type="table" w:styleId="GridTable6ColourfulAccent2">
     <w:name w:val="Grid Table 6 Colorful Accent 2"/>
     <w:basedOn w:val="TableNormal"/>
     <w:uiPriority w:val="51"/>
@@ -18597,7 +19259,7 @@
       </w:tcPr>
     </w:tblStylePr>
   </w:style>
-  <w:style w:type="table" w:styleId="GridTable6Colorful-Accent3">
+  <w:style w:type="table" w:styleId="GridTable6ColourfulAccent3">
     <w:name w:val="Grid Table 6 Colorful Accent 3"/>
     <w:basedOn w:val="TableNormal"/>
     <w:uiPriority w:val="51"/>
@@ -18669,7 +19331,7 @@
       </w:tcPr>
     </w:tblStylePr>
   </w:style>
-  <w:style w:type="table" w:styleId="GridTable6Colorful-Accent4">
+  <w:style w:type="table" w:styleId="GridTable6ColourfulAccent4">
     <w:name w:val="Grid Table 6 Colorful Accent 4"/>
     <w:basedOn w:val="TableNormal"/>
     <w:uiPriority w:val="51"/>
@@ -18741,7 +19403,7 @@
       </w:tcPr>
     </w:tblStylePr>
   </w:style>
-  <w:style w:type="table" w:styleId="GridTable6Colorful-Accent5">
+  <w:style w:type="table" w:styleId="GridTable6ColourfulAccent5">
     <w:name w:val="Grid Table 6 Colorful Accent 5"/>
     <w:basedOn w:val="TableNormal"/>
     <w:uiPriority w:val="51"/>
@@ -18813,7 +19475,7 @@
       </w:tcPr>
     </w:tblStylePr>
   </w:style>
-  <w:style w:type="table" w:styleId="GridTable6Colorful-Accent6">
+  <w:style w:type="table" w:styleId="GridTable6ColourfulAccent6">
     <w:name w:val="Grid Table 6 Colorful Accent 6"/>
     <w:basedOn w:val="TableNormal"/>
     <w:uiPriority w:val="51"/>
@@ -18885,7 +19547,7 @@
       </w:tcPr>
     </w:tblStylePr>
   </w:style>
-  <w:style w:type="table" w:styleId="GridTable7Colorful">
+  <w:style w:type="table" w:styleId="GridTable7Colourful">
     <w:name w:val="Grid Table 7 Colorful"/>
     <w:basedOn w:val="TableNormal"/>
     <w:uiPriority w:val="52"/>
@@ -19024,7 +19686,7 @@
       </w:tcPr>
     </w:tblStylePr>
   </w:style>
-  <w:style w:type="table" w:styleId="GridTable7Colorful-Accent1">
+  <w:style w:type="table" w:styleId="GridTable7ColourfulAccent1">
     <w:name w:val="Grid Table 7 Colorful Accent 1"/>
     <w:basedOn w:val="TableNormal"/>
     <w:uiPriority w:val="52"/>
@@ -19163,7 +19825,7 @@
       </w:tcPr>
     </w:tblStylePr>
   </w:style>
-  <w:style w:type="table" w:styleId="GridTable7Colorful-Accent2">
+  <w:style w:type="table" w:styleId="GridTable7ColourfulAccent2">
     <w:name w:val="Grid Table 7 Colorful Accent 2"/>
     <w:basedOn w:val="TableNormal"/>
     <w:uiPriority w:val="52"/>
@@ -19302,7 +19964,7 @@
       </w:tcPr>
     </w:tblStylePr>
   </w:style>
-  <w:style w:type="table" w:styleId="GridTable7Colorful-Accent3">
+  <w:style w:type="table" w:styleId="GridTable7ColourfulAccent3">
     <w:name w:val="Grid Table 7 Colorful Accent 3"/>
     <w:basedOn w:val="TableNormal"/>
     <w:uiPriority w:val="52"/>
@@ -19441,7 +20103,7 @@
       </w:tcPr>
     </w:tblStylePr>
   </w:style>
-  <w:style w:type="table" w:styleId="GridTable7Colorful-Accent4">
+  <w:style w:type="table" w:styleId="GridTable7ColourfulAccent4">
     <w:name w:val="Grid Table 7 Colorful Accent 4"/>
     <w:basedOn w:val="TableNormal"/>
     <w:uiPriority w:val="52"/>
@@ -19580,7 +20242,7 @@
       </w:tcPr>
     </w:tblStylePr>
   </w:style>
-  <w:style w:type="table" w:styleId="GridTable7Colorful-Accent5">
+  <w:style w:type="table" w:styleId="GridTable7ColourfulAccent5">
     <w:name w:val="Grid Table 7 Colorful Accent 5"/>
     <w:basedOn w:val="TableNormal"/>
     <w:uiPriority w:val="52"/>
@@ -19719,7 +20381,7 @@
       </w:tcPr>
     </w:tblStylePr>
   </w:style>
-  <w:style w:type="table" w:styleId="GridTable7Colorful-Accent6">
+  <w:style w:type="table" w:styleId="GridTable7ColourfulAccent6">
     <w:name w:val="Grid Table 7 Colorful Accent 6"/>
     <w:basedOn w:val="TableNormal"/>
     <w:uiPriority w:val="52"/>
@@ -25853,7 +26515,7 @@
       </w:tcPr>
     </w:tblStylePr>
   </w:style>
-  <w:style w:type="table" w:styleId="ListTable6Colorful">
+  <w:style w:type="table" w:styleId="ListTable6Colourful">
     <w:name w:val="List Table 6 Colorful"/>
     <w:basedOn w:val="TableNormal"/>
     <w:uiPriority w:val="51"/>
@@ -25921,7 +26583,7 @@
       </w:tcPr>
     </w:tblStylePr>
   </w:style>
-  <w:style w:type="table" w:styleId="ListTable6Colorful-Accent1">
+  <w:style w:type="table" w:styleId="ListTable6ColourfulAccent1">
     <w:name w:val="List Table 6 Colorful Accent 1"/>
     <w:basedOn w:val="TableNormal"/>
     <w:uiPriority w:val="51"/>
@@ -25989,7 +26651,7 @@
       </w:tcPr>
     </w:tblStylePr>
   </w:style>
-  <w:style w:type="table" w:styleId="ListTable6Colorful-Accent2">
+  <w:style w:type="table" w:styleId="ListTable6ColourfulAccent2">
     <w:name w:val="List Table 6 Colorful Accent 2"/>
     <w:basedOn w:val="TableNormal"/>
     <w:uiPriority w:val="51"/>
@@ -26057,7 +26719,7 @@
       </w:tcPr>
     </w:tblStylePr>
   </w:style>
-  <w:style w:type="table" w:styleId="ListTable6Colorful-Accent3">
+  <w:style w:type="table" w:styleId="ListTable6ColourfulAccent3">
     <w:name w:val="List Table 6 Colorful Accent 3"/>
     <w:basedOn w:val="TableNormal"/>
     <w:uiPriority w:val="51"/>
@@ -26125,7 +26787,7 @@
       </w:tcPr>
     </w:tblStylePr>
   </w:style>
-  <w:style w:type="table" w:styleId="ListTable6Colorful-Accent4">
+  <w:style w:type="table" w:styleId="ListTable6ColourfulAccent4">
     <w:name w:val="List Table 6 Colorful Accent 4"/>
     <w:basedOn w:val="TableNormal"/>
     <w:uiPriority w:val="51"/>
@@ -26193,7 +26855,7 @@
       </w:tcPr>
     </w:tblStylePr>
   </w:style>
-  <w:style w:type="table" w:styleId="ListTable6Colorful-Accent5">
+  <w:style w:type="table" w:styleId="ListTable6ColourfulAccent5">
     <w:name w:val="List Table 6 Colorful Accent 5"/>
     <w:basedOn w:val="TableNormal"/>
     <w:uiPriority w:val="51"/>
@@ -26261,7 +26923,7 @@
       </w:tcPr>
     </w:tblStylePr>
   </w:style>
-  <w:style w:type="table" w:styleId="ListTable6Colorful-Accent6">
+  <w:style w:type="table" w:styleId="ListTable6ColourfulAccent6">
     <w:name w:val="List Table 6 Colorful Accent 6"/>
     <w:basedOn w:val="TableNormal"/>
     <w:uiPriority w:val="51"/>
@@ -26329,7 +26991,7 @@
       </w:tcPr>
     </w:tblStylePr>
   </w:style>
-  <w:style w:type="table" w:styleId="ListTable7Colorful">
+  <w:style w:type="table" w:styleId="ListTable7Colourful">
     <w:name w:val="List Table 7 Colorful"/>
     <w:basedOn w:val="TableNormal"/>
     <w:uiPriority w:val="52"/>
@@ -26452,7 +27114,7 @@
       </w:tcPr>
     </w:tblStylePr>
   </w:style>
-  <w:style w:type="table" w:styleId="ListTable7Colorful-Accent1">
+  <w:style w:type="table" w:styleId="ListTable7ColourfulAccent1">
     <w:name w:val="List Table 7 Colorful Accent 1"/>
     <w:basedOn w:val="TableNormal"/>
     <w:uiPriority w:val="52"/>
@@ -26575,7 +27237,7 @@
       </w:tcPr>
     </w:tblStylePr>
   </w:style>
-  <w:style w:type="table" w:styleId="ListTable7Colorful-Accent2">
+  <w:style w:type="table" w:styleId="ListTable7ColourfulAccent2">
     <w:name w:val="List Table 7 Colorful Accent 2"/>
     <w:basedOn w:val="TableNormal"/>
     <w:uiPriority w:val="52"/>
@@ -26698,7 +27360,7 @@
       </w:tcPr>
     </w:tblStylePr>
   </w:style>
-  <w:style w:type="table" w:styleId="ListTable7Colorful-Accent3">
+  <w:style w:type="table" w:styleId="ListTable7ColourfulAccent3">
     <w:name w:val="List Table 7 Colorful Accent 3"/>
     <w:basedOn w:val="TableNormal"/>
     <w:uiPriority w:val="52"/>
@@ -26821,7 +27483,7 @@
       </w:tcPr>
     </w:tblStylePr>
   </w:style>
-  <w:style w:type="table" w:styleId="ListTable7Colorful-Accent4">
+  <w:style w:type="table" w:styleId="ListTable7ColourfulAccent4">
     <w:name w:val="List Table 7 Colorful Accent 4"/>
     <w:basedOn w:val="TableNormal"/>
     <w:uiPriority w:val="52"/>
@@ -26944,7 +27606,7 @@
       </w:tcPr>
     </w:tblStylePr>
   </w:style>
-  <w:style w:type="table" w:styleId="ListTable7Colorful-Accent5">
+  <w:style w:type="table" w:styleId="ListTable7ColourfulAccent5">
     <w:name w:val="List Table 7 Colorful Accent 5"/>
     <w:basedOn w:val="TableNormal"/>
     <w:uiPriority w:val="52"/>
@@ -27067,7 +27729,7 @@
       </w:tcPr>
     </w:tblStylePr>
   </w:style>
-  <w:style w:type="table" w:styleId="ListTable7Colorful-Accent6">
+  <w:style w:type="table" w:styleId="ListTable7ColourfulAccent6">
     <w:name w:val="List Table 7 Colorful Accent 6"/>
     <w:basedOn w:val="TableNormal"/>
     <w:uiPriority w:val="52"/>
@@ -33861,7 +34523,7 @@
       </w:tcPr>
     </w:tblStylePr>
   </w:style>
-  <w:style w:type="table" w:styleId="TableColorful1">
+  <w:style w:type="table" w:styleId="TableColourful1">
     <w:name w:val="Table Colorful 1"/>
     <w:basedOn w:val="TableNormal"/>
     <w:uiPriority w:val="99"/>
@@ -33941,7 +34603,7 @@
       </w:tcPr>
     </w:tblStylePr>
   </w:style>
-  <w:style w:type="table" w:styleId="TableColorful2">
+  <w:style w:type="table" w:styleId="TableColourful2">
     <w:name w:val="Table Colorful 2"/>
     <w:basedOn w:val="TableNormal"/>
     <w:uiPriority w:val="99"/>
@@ -34015,7 +34677,7 @@
       </w:tcPr>
     </w:tblStylePr>
   </w:style>
-  <w:style w:type="table" w:styleId="TableColorful3">
+  <w:style w:type="table" w:styleId="TableColourful3">
     <w:name w:val="Table Colorful 3"/>
     <w:basedOn w:val="TableNormal"/>
     <w:uiPriority w:val="99"/>
@@ -36817,10 +37479,10 @@
 <w:fonts xmlns:mc="http://schemas.openxmlformats.org/markup-compatibility/2006" xmlns:r="http://schemas.openxmlformats.org/officeDocument/2006/relationships" xmlns:w="http://schemas.openxmlformats.org/wordprocessingml/2006/main" xmlns:w14="http://schemas.microsoft.com/office/word/2010/wordml" xmlns:w15="http://schemas.microsoft.com/office/word/2012/wordml" xmlns:w16cid="http://schemas.microsoft.com/office/word/2016/wordml/cid" xmlns:w16se="http://schemas.microsoft.com/office/word/2015/wordml/symex" mc:Ignorable="w14 w15 w16se w16cid">
   <w:font w:name="Symbol">
     <w:panose1 w:val="05050102010706020507"/>
-    <w:charset w:val="02"/>
-    <w:family w:val="roman"/>
+    <w:charset w:val="4D"/>
+    <w:family w:val="decorative"/>
     <w:pitch w:val="variable"/>
-    <w:sig w:usb0="00000000" w:usb1="10000000" w:usb2="00000000" w:usb3="00000000" w:csb0="80000000" w:csb1="00000000"/>
+    <w:sig w:usb0="00000003" w:usb1="10000000" w:usb2="00000000" w:usb3="00000000" w:csb0="80000001" w:csb1="00000000"/>
   </w:font>
   <w:font w:name="Times New Roman">
     <w:panose1 w:val="02020603050405020304"/>
@@ -36836,6 +37498,20 @@
     <w:pitch w:val="variable"/>
     <w:sig w:usb0="00000007" w:usb1="00000000" w:usb2="00000000" w:usb3="00000000" w:csb0="00000003" w:csb1="00000000"/>
   </w:font>
+  <w:font w:name="Courier New">
+    <w:panose1 w:val="02070309020205020404"/>
+    <w:charset w:val="00"/>
+    <w:family w:val="modern"/>
+    <w:pitch w:val="fixed"/>
+    <w:sig w:usb0="E0002EFF" w:usb1="C0007843" w:usb2="00000009" w:usb3="00000000" w:csb0="000001FF" w:csb1="00000000"/>
+  </w:font>
+  <w:font w:name="Wingdings">
+    <w:panose1 w:val="05000000000000000000"/>
+    <w:charset w:val="02"/>
+    <w:family w:val="auto"/>
+    <w:pitch w:val="variable"/>
+    <w:sig w:usb0="00000000" w:usb1="10000000" w:usb2="00000000" w:usb3="00000000" w:csb0="80000000" w:csb1="00000000"/>
+  </w:font>
   <w:font w:name="Franklin Gothic Demi">
     <w:panose1 w:val="020B0703020102020204"/>
     <w:charset w:val="00"/>
@@ -36844,7 +37520,7 @@
     <w:sig w:usb0="00000287" w:usb1="00000000" w:usb2="00000000" w:usb3="00000000" w:csb0="0000009F" w:csb1="00000000"/>
   </w:font>
   <w:font w:name="Segoe UI">
-    <w:panose1 w:val="020B0502040204020203"/>
+    <w:panose1 w:val="020B0604020202020204"/>
     <w:charset w:val="00"/>
     <w:family w:val="swiss"/>
     <w:pitch w:val="variable"/>
@@ -36869,7 +37545,7 @@
     <w:charset w:val="00"/>
     <w:family w:val="swiss"/>
     <w:pitch w:val="variable"/>
-    <w:sig w:usb0="E0002AFF" w:usb1="C000247B" w:usb2="00000009" w:usb3="00000000" w:csb0="000001FF" w:csb1="00000000"/>
+    <w:sig w:usb0="E4002EFF" w:usb1="C000247B" w:usb2="00000009" w:usb3="00000000" w:csb0="000001FF" w:csb1="00000000"/>
   </w:font>
 </w:fonts>
 </file>
@@ -36886,13 +37562,16 @@
     <w:compatSetting w:name="enableOpenTypeFeatures" w:uri="http://schemas.microsoft.com/office/word" w:val="1"/>
     <w:compatSetting w:name="doNotFlipMirrorIndents" w:uri="http://schemas.microsoft.com/office/word" w:val="1"/>
     <w:compatSetting w:name="differentiateMultirowTableHeaders" w:uri="http://schemas.microsoft.com/office/word" w:val="1"/>
-    <w:compatSetting w:name="useWord2013TrackBottomHyphenation" w:uri="http://schemas.microsoft.com/office/word" w:val="0"/>
+    <w:compatSetting w:name="useWord2013TrackBottomHyphenation" w:uri="http://schemas.microsoft.com/office/word" w:val="1"/>
   </w:compat>
   <w:rsids>
     <w:rsidRoot w:val="00CE1BD0"/>
+    <w:rsid w:val="004315AF"/>
+    <w:rsid w:val="00445476"/>
     <w:rsid w:val="00641853"/>
     <w:rsid w:val="00737544"/>
     <w:rsid w:val="0075089E"/>
+    <w:rsid w:val="00B277E4"/>
     <w:rsid w:val="00CE1BD0"/>
   </w:rsids>
   <m:mathPr>
@@ -36933,7 +37612,7 @@
       </w:pPr>
     </w:pPrDefault>
   </w:docDefaults>
-  <w:latentStyles w:defLockedState="0" w:defUIPriority="99" w:defSemiHidden="0" w:defUnhideWhenUsed="0" w:defQFormat="0" w:count="377">
+  <w:latentStyles w:defLockedState="0" w:defUIPriority="99" w:defSemiHidden="0" w:defUnhideWhenUsed="0" w:defQFormat="0" w:count="376">
     <w:lsdException w:name="Normal" w:uiPriority="0" w:qFormat="1"/>
     <w:lsdException w:name="heading 1" w:uiPriority="9" w:qFormat="1"/>
     <w:lsdException w:name="heading 2" w:semiHidden="1" w:uiPriority="9" w:unhideWhenUsed="1" w:qFormat="1"/>
@@ -37039,6 +37718,7 @@
     <w:lsdException w:name="HTML Sample" w:semiHidden="1" w:unhideWhenUsed="1"/>
     <w:lsdException w:name="HTML Typewriter" w:semiHidden="1" w:unhideWhenUsed="1"/>
     <w:lsdException w:name="HTML Variable" w:semiHidden="1" w:unhideWhenUsed="1"/>
+    <w:lsdException w:name="Normal Table" w:semiHidden="1" w:unhideWhenUsed="1"/>
     <w:lsdException w:name="annotation subject" w:semiHidden="1" w:unhideWhenUsed="1"/>
     <w:lsdException w:name="No List" w:semiHidden="1" w:unhideWhenUsed="1"/>
     <w:lsdException w:name="Outline List 1" w:semiHidden="1" w:unhideWhenUsed="1"/>
@@ -37085,8 +37765,10 @@
     <w:lsdException w:name="Table Subtle 2" w:semiHidden="1" w:unhideWhenUsed="1"/>
     <w:lsdException w:name="Table Web 1" w:semiHidden="1" w:unhideWhenUsed="1"/>
     <w:lsdException w:name="Table Web 2" w:semiHidden="1" w:unhideWhenUsed="1"/>
+    <w:lsdException w:name="Table Web 3" w:semiHidden="1" w:unhideWhenUsed="1"/>
     <w:lsdException w:name="Balloon Text" w:semiHidden="1" w:unhideWhenUsed="1"/>
     <w:lsdException w:name="Table Grid" w:uiPriority="39"/>
+    <w:lsdException w:name="Table Theme" w:semiHidden="1" w:unhideWhenUsed="1"/>
     <w:lsdException w:name="Placeholder Text" w:semiHidden="1"/>
     <w:lsdException w:name="No Spacing" w:uiPriority="1" w:qFormat="1"/>
     <w:lsdException w:name="Light Shading" w:uiPriority="60"/>
@@ -37307,7 +37989,6 @@
     <w:lsdException w:name="Hashtag" w:semiHidden="1" w:unhideWhenUsed="1"/>
     <w:lsdException w:name="Unresolved Mention" w:semiHidden="1" w:unhideWhenUsed="1"/>
     <w:lsdException w:name="Smart Link" w:semiHidden="1" w:unhideWhenUsed="1"/>
-    <w:lsdException w:name="Smart Link Error" w:semiHidden="1" w:unhideWhenUsed="1"/>
   </w:latentStyles>
   <w:style w:type="paragraph" w:default="1" w:styleId="Normal">
     <w:name w:val="Normal"/>
@@ -37665,9 +38346,9 @@
 <CoverPageProperties xmlns="http://schemas.microsoft.com/office/2006/coverPageProps">
   <PublishDate/>
   <Abstract/>
-  <CompanyAddress>@rosshumphreyuk</CompanyAddress>
-  <CompanyPhone>&lt;Redacted&gt;</CompanyPhone>
-  <CompanyFax>rosshumphreyuk</CompanyFax>
+  <CompanyAddress>&lt;REDACTED&gt; </CompanyAddress>
+  <CompanyPhone>&lt;REDACTED&gt;</CompanyPhone>
+  <CompanyFax>&lt;REDACTED&gt;</CompanyFax>
   <CompanyEmail>&lt;REDACTED&gt;</CompanyEmail>
 </CoverPageProperties>
 </file>

</xml_diff>